<commit_message>
Update zu GZP Datentemplate v3.0.0
</commit_message>
<xml_diff>
--- a/GZP_GTO_ArcMap/GZP_Datentemplate_Anleitung_ArcGIS.docx
+++ b/GZP_GTO_ArcMap/GZP_Datentemplate_Anleitung_ArcGIS.docx
@@ -1,6 +1,6 @@
 
 <file path=word/document.xml><?xml version="1.0" encoding="utf-8"?>
-<w:document xmlns:wpc="http://schemas.microsoft.com/office/word/2010/wordprocessingCanvas" xmlns:cx="http://schemas.microsoft.com/office/drawing/2014/chartex" xmlns:cx1="http://schemas.microsoft.com/office/drawing/2015/9/8/chartex" xmlns:cx2="http://schemas.microsoft.com/office/drawing/2015/10/21/chartex" xmlns:cx3="http://schemas.microsoft.com/office/drawing/2016/5/9/chartex" xmlns:cx4="http://schemas.microsoft.com/office/drawing/2016/5/10/chartex" xmlns:cx5="http://schemas.microsoft.com/office/drawing/2016/5/11/chartex" xmlns:cx6="http://schemas.microsoft.com/office/drawing/2016/5/12/chartex" xmlns:cx7="http://schemas.microsoft.com/office/drawing/2016/5/13/chartex" xmlns:cx8="http://schemas.microsoft.com/office/drawing/2016/5/14/chartex" xmlns:mc="http://schemas.openxmlformats.org/markup-compatibility/2006" xmlns:aink="http://schemas.microsoft.com/office/drawing/2016/ink" xmlns:am3d="http://schemas.microsoft.com/office/drawing/2017/model3d" xmlns:o="urn:schemas-microsoft-com:office:office" xmlns:r="http://schemas.openxmlformats.org/officeDocument/2006/relationships" xmlns:m="http://schemas.openxmlformats.org/officeDocument/2006/math" xmlns:v="urn:schemas-microsoft-com:vml" xmlns:wp14="http://schemas.microsoft.com/office/word/2010/wordprocessingDrawing" xmlns:wp="http://schemas.openxmlformats.org/drawingml/2006/wordprocessingDrawing" xmlns:w10="urn:schemas-microsoft-com:office:word" xmlns:w="http://schemas.openxmlformats.org/wordprocessingml/2006/main" xmlns:w14="http://schemas.microsoft.com/office/word/2010/wordml" xmlns:w15="http://schemas.microsoft.com/office/word/2012/wordml" xmlns:w16cid="http://schemas.microsoft.com/office/word/2016/wordml/cid" xmlns:w16se="http://schemas.microsoft.com/office/word/2015/wordml/symex" xmlns:wpg="http://schemas.microsoft.com/office/word/2010/wordprocessingGroup" xmlns:wpi="http://schemas.microsoft.com/office/word/2010/wordprocessingInk" xmlns:wne="http://schemas.microsoft.com/office/word/2006/wordml" xmlns:wps="http://schemas.microsoft.com/office/word/2010/wordprocessingShape" mc:Ignorable="w14 w15 w16se w16cid wp14">
+<w:document xmlns:wpc="http://schemas.microsoft.com/office/word/2010/wordprocessingCanvas" xmlns:cx="http://schemas.microsoft.com/office/drawing/2014/chartex" xmlns:cx1="http://schemas.microsoft.com/office/drawing/2015/9/8/chartex" xmlns:cx2="http://schemas.microsoft.com/office/drawing/2015/10/21/chartex" xmlns:cx3="http://schemas.microsoft.com/office/drawing/2016/5/9/chartex" xmlns:cx4="http://schemas.microsoft.com/office/drawing/2016/5/10/chartex" xmlns:cx5="http://schemas.microsoft.com/office/drawing/2016/5/11/chartex" xmlns:cx6="http://schemas.microsoft.com/office/drawing/2016/5/12/chartex" xmlns:cx7="http://schemas.microsoft.com/office/drawing/2016/5/13/chartex" xmlns:cx8="http://schemas.microsoft.com/office/drawing/2016/5/14/chartex" xmlns:mc="http://schemas.openxmlformats.org/markup-compatibility/2006" xmlns:aink="http://schemas.microsoft.com/office/drawing/2016/ink" xmlns:am3d="http://schemas.microsoft.com/office/drawing/2017/model3d" xmlns:o="urn:schemas-microsoft-com:office:office" xmlns:r="http://schemas.openxmlformats.org/officeDocument/2006/relationships" xmlns:m="http://schemas.openxmlformats.org/officeDocument/2006/math" xmlns:v="urn:schemas-microsoft-com:vml" xmlns:wp14="http://schemas.microsoft.com/office/word/2010/wordprocessingDrawing" xmlns:wp="http://schemas.openxmlformats.org/drawingml/2006/wordprocessingDrawing" xmlns:w10="urn:schemas-microsoft-com:office:word" xmlns:w="http://schemas.openxmlformats.org/wordprocessingml/2006/main" xmlns:w14="http://schemas.microsoft.com/office/word/2010/wordml" xmlns:w15="http://schemas.microsoft.com/office/word/2012/wordml" xmlns:w16cex="http://schemas.microsoft.com/office/word/2018/wordml/cex" xmlns:w16cid="http://schemas.microsoft.com/office/word/2016/wordml/cid" xmlns:w16="http://schemas.microsoft.com/office/word/2018/wordml" xmlns:w16se="http://schemas.microsoft.com/office/word/2015/wordml/symex" xmlns:wpg="http://schemas.microsoft.com/office/word/2010/wordprocessingGroup" xmlns:wpi="http://schemas.microsoft.com/office/word/2010/wordprocessingInk" xmlns:wne="http://schemas.microsoft.com/office/word/2006/wordml" xmlns:wps="http://schemas.microsoft.com/office/word/2010/wordprocessingShape" mc:Ignorable="w14 w15 w16se w16cid w16 w16cex wp14">
   <w:body>
     <w:tbl>
       <w:tblPr>
@@ -394,13 +394,6 @@
                 <w:sz w:val="18"/>
                 <w:szCs w:val="18"/>
               </w:rPr>
-              <w:t>x</w:t>
-            </w:r>
-            <w:r>
-              <w:rPr>
-                <w:sz w:val="18"/>
-                <w:szCs w:val="18"/>
-              </w:rPr>
               <w:br/>
             </w:r>
             <w:r>
@@ -409,6 +402,13 @@
                 <w:szCs w:val="18"/>
               </w:rPr>
               <w:br/>
+            </w:r>
+            <w:r>
+              <w:rPr>
+                <w:sz w:val="18"/>
+                <w:szCs w:val="18"/>
+              </w:rPr>
+              <w:t>x</w:t>
             </w:r>
           </w:p>
         </w:tc>
@@ -507,7 +507,7 @@
                 <w:sz w:val="18"/>
                 <w:szCs w:val="18"/>
               </w:rPr>
-              <w:t>Juni 2019</w:t>
+              <w:t>Mai 2020</w:t>
             </w:r>
           </w:p>
         </w:tc>
@@ -2645,31 +2645,7 @@
     </w:p>
     <w:p>
       <w:r>
-        <w:t xml:space="preserve">Das folgende </w:t>
-      </w:r>
-      <w:r>
-        <w:t xml:space="preserve">Dokument </w:t>
-      </w:r>
-      <w:r>
-        <w:t xml:space="preserve">beschreibt GIS Werkzeuge, welche zur </w:t>
-      </w:r>
-      <w:r>
-        <w:t>P</w:t>
-      </w:r>
-      <w:r>
-        <w:t xml:space="preserve">rüfung </w:t>
-      </w:r>
-      <w:r>
-        <w:t xml:space="preserve">der Einhaltung </w:t>
-      </w:r>
-      <w:r>
-        <w:t xml:space="preserve">der </w:t>
-      </w:r>
-      <w:r>
-        <w:t>digitalen Datenanfo</w:t>
-      </w:r>
-      <w:r>
-        <w:t>rderungen</w:t>
+        <w:t>Das folgende Dokument beschreibt GIS Werkzeuge, welche zur Prüfung der Einhaltung der digitalen Datenanforderungen</w:t>
       </w:r>
       <w:r>
         <w:rPr>
@@ -2678,69 +2654,18 @@
         <w:footnoteReference w:id="2"/>
       </w:r>
       <w:r>
+        <w:t xml:space="preserve"> eines Gefahrenzonenplanes oder einer Abflussuntersuchung vor der Übernahme in die Hochwasserfachdatenbank zur Verfügung gestellt werden. Die Prüfung kann funktional gleichwertig mit ESRI ArcGIS </w:t>
+      </w:r>
+      <w:proofErr w:type="spellStart"/>
+      <w:r>
+        <w:t>for</w:t>
+      </w:r>
+      <w:proofErr w:type="spellEnd"/>
+      <w:r>
         <w:t xml:space="preserve"> </w:t>
       </w:r>
       <w:r>
-        <w:t>eines Gefahrenzonenplanes oder einer Abflussuntersuchun</w:t>
-      </w:r>
-      <w:r>
-        <w:t>g</w:t>
-      </w:r>
-      <w:r>
-        <w:t xml:space="preserve"> </w:t>
-      </w:r>
-      <w:r>
-        <w:t xml:space="preserve">vor </w:t>
-      </w:r>
-      <w:r>
-        <w:t xml:space="preserve">der </w:t>
-      </w:r>
-      <w:r>
-        <w:t xml:space="preserve">Übernahme </w:t>
-      </w:r>
-      <w:r>
-        <w:t>in die Hochwasserfachdaten</w:t>
-      </w:r>
-      <w:r>
-        <w:t xml:space="preserve">bank </w:t>
-      </w:r>
-      <w:r>
-        <w:t xml:space="preserve">zur Verfügung gestellt werden. </w:t>
-      </w:r>
-      <w:r>
-        <w:t>Die Prüfung</w:t>
-      </w:r>
-      <w:r>
-        <w:t xml:space="preserve"> kann funktional </w:t>
-      </w:r>
-      <w:r>
-        <w:t xml:space="preserve">gleichwertig </w:t>
-      </w:r>
-      <w:r>
-        <w:t>mit ESRI Arc</w:t>
-      </w:r>
-      <w:r>
-        <w:t>GIS</w:t>
-      </w:r>
-      <w:r>
-        <w:t xml:space="preserve"> </w:t>
-      </w:r>
-      <w:proofErr w:type="spellStart"/>
-      <w:r>
-        <w:t>for</w:t>
-      </w:r>
-      <w:proofErr w:type="spellEnd"/>
-      <w:r>
-        <w:t xml:space="preserve"> </w:t>
-      </w:r>
-      <w:r>
-        <w:t xml:space="preserve">Desktop </w:t>
-      </w:r>
-      <w:r>
-        <w:t>10.6</w:t>
-      </w:r>
-      <w:r>
-        <w:t>.1</w:t>
+        <w:t>Desktop 10.6.1</w:t>
       </w:r>
       <w:r>
         <w:rPr>
@@ -2749,31 +2674,7 @@
         <w:footnoteReference w:id="3"/>
       </w:r>
       <w:r>
-        <w:t xml:space="preserve"> </w:t>
-      </w:r>
-      <w:r>
-        <w:t xml:space="preserve">oder QGIS (erfordert zumindest Version </w:t>
-      </w:r>
-      <w:r>
-        <w:t>3.4</w:t>
-      </w:r>
-      <w:r>
-        <w:t xml:space="preserve"> LTR)</w:t>
-      </w:r>
-      <w:r>
-        <w:t xml:space="preserve"> durchgeführt werden.</w:t>
-      </w:r>
-      <w:r>
-        <w:t xml:space="preserve"> </w:t>
-      </w:r>
-      <w:r>
-        <w:t>Ge</w:t>
-      </w:r>
-      <w:r>
-        <w:t>prüft werden</w:t>
-      </w:r>
-      <w:r>
-        <w:t>:</w:t>
+        <w:t xml:space="preserve"> oder QGIS (erfordert zumindest Version 3.10 LTR) durchgeführt werden. Geprüft werden:</w:t>
       </w:r>
     </w:p>
     <w:p>
@@ -2794,165 +2695,7 @@
         <w:rPr>
           <w:lang w:val="de-AT"/>
         </w:rPr>
-        <w:t>Datenschema aller Datensätze (Layer &amp; Tabellen) gemäß der Datenanforderung</w:t>
-      </w:r>
-      <w:r>
-        <w:rPr>
-          <w:lang w:val="de-AT"/>
-        </w:rPr>
-        <w:t>en</w:t>
-      </w:r>
-      <w:r>
-        <w:rPr>
-          <w:lang w:val="de-AT"/>
-        </w:rPr>
-        <w:t>,</w:t>
-      </w:r>
-    </w:p>
-    <w:p>
-      <w:pPr>
-        <w:pStyle w:val="Listenabsatz"/>
-        <w:numPr>
-          <w:ilvl w:val="0"/>
-          <w:numId w:val="34"/>
-        </w:numPr>
-        <w:rPr>
-          <w:lang w:val="de-AT"/>
-        </w:rPr>
-      </w:pPr>
-      <w:r>
-        <w:rPr>
-          <w:lang w:val="de-AT"/>
-        </w:rPr>
-        <w:t xml:space="preserve">gültiger Eintrag </w:t>
-      </w:r>
-      <w:r>
-        <w:rPr>
-          <w:lang w:val="de-AT"/>
-        </w:rPr>
-        <w:t xml:space="preserve">in durch </w:t>
-      </w:r>
-      <w:r>
-        <w:rPr>
-          <w:lang w:val="de-AT"/>
-        </w:rPr>
-        <w:t>Auswahl</w:t>
-      </w:r>
-      <w:r>
-        <w:rPr>
-          <w:lang w:val="de-AT"/>
-        </w:rPr>
-        <w:t xml:space="preserve">werte </w:t>
-      </w:r>
-      <w:r>
-        <w:rPr>
-          <w:lang w:val="de-AT"/>
-        </w:rPr>
-        <w:t>beschränkte Felder,</w:t>
-      </w:r>
-    </w:p>
-    <w:p>
-      <w:pPr>
-        <w:pStyle w:val="Listenabsatz"/>
-        <w:numPr>
-          <w:ilvl w:val="0"/>
-          <w:numId w:val="34"/>
-        </w:numPr>
-        <w:rPr>
-          <w:lang w:val="de-AT"/>
-        </w:rPr>
-      </w:pPr>
-      <w:r>
-        <w:rPr>
-          <w:lang w:val="de-AT"/>
-        </w:rPr>
-        <w:t>Befüllung aller Pflichtfelder,</w:t>
-      </w:r>
-    </w:p>
-    <w:p>
-      <w:pPr>
-        <w:pStyle w:val="Listenabsatz"/>
-        <w:numPr>
-          <w:ilvl w:val="0"/>
-          <w:numId w:val="34"/>
-        </w:numPr>
-        <w:rPr>
-          <w:lang w:val="de-AT"/>
-        </w:rPr>
-      </w:pPr>
-      <w:r>
-        <w:rPr>
-          <w:lang w:val="de-AT"/>
-        </w:rPr>
-        <w:t>korrekte Projektion</w:t>
-      </w:r>
-      <w:r>
-        <w:rPr>
-          <w:lang w:val="de-AT"/>
-        </w:rPr>
-        <w:t xml:space="preserve"> aller </w:t>
-      </w:r>
-      <w:r>
-        <w:rPr>
-          <w:lang w:val="de-AT"/>
-        </w:rPr>
-        <w:t xml:space="preserve">räumlichen </w:t>
-      </w:r>
-      <w:proofErr w:type="spellStart"/>
-      <w:r>
-        <w:rPr>
-          <w:lang w:val="de-AT"/>
-        </w:rPr>
-        <w:t>Datenlayer</w:t>
-      </w:r>
-      <w:proofErr w:type="spellEnd"/>
-      <w:r>
-        <w:rPr>
-          <w:lang w:val="de-AT"/>
-        </w:rPr>
-        <w:t xml:space="preserve"> (</w:t>
-      </w:r>
-      <w:r>
-        <w:rPr>
-          <w:lang w:val="de-AT"/>
-        </w:rPr>
-        <w:t>MGI</w:t>
-      </w:r>
-      <w:r>
-        <w:rPr>
-          <w:lang w:val="de-AT"/>
-        </w:rPr>
-        <w:t xml:space="preserve"> Austria Lambert, </w:t>
-      </w:r>
-      <w:r>
-        <w:rPr>
-          <w:lang w:val="de-AT"/>
-        </w:rPr>
-        <w:t>EPS</w:t>
-      </w:r>
-      <w:r>
-        <w:rPr>
-          <w:lang w:val="de-AT"/>
-        </w:rPr>
-        <w:t>G</w:t>
-      </w:r>
-      <w:r>
-        <w:rPr>
-          <w:lang w:val="de-AT"/>
-        </w:rPr>
-        <w:t>: 31</w:t>
-      </w:r>
-      <w:r>
-        <w:rPr>
-          <w:lang w:val="de-AT"/>
-        </w:rPr>
-        <w:t>287)</w:t>
-      </w:r>
-      <w:r>
-        <w:rPr>
-          <w:lang w:val="de-AT"/>
-        </w:rPr>
-        <w:t>,</w:t>
+        <w:t>Datenschema aller Datensätze (Layer &amp; Tabellen) gemäß der Datenanforderungen,</w:t>
       </w:r>
     </w:p>
     <w:p>
@@ -2973,116 +2716,110 @@
         <w:rPr>
           <w:lang w:val="de-AT"/>
         </w:rPr>
-        <w:t>Überlappung der roten Gefahrenzone d</w:t>
-      </w:r>
-      <w:r>
-        <w:rPr>
-          <w:lang w:val="de-AT"/>
-        </w:rPr>
-        <w:t>urch die gelbe Gefahrenzone</w:t>
-      </w:r>
-      <w:r>
-        <w:rPr>
-          <w:lang w:val="de-AT"/>
-        </w:rPr>
-        <w:t>.</w:t>
-      </w:r>
-      <w:r>
-        <w:rPr>
-          <w:lang w:val="de-AT"/>
-        </w:rPr>
-        <w:t xml:space="preserve"> </w:t>
-      </w:r>
-      <w:r>
-        <w:rPr>
-          <w:lang w:val="de-AT"/>
-        </w:rPr>
-        <w:t xml:space="preserve"> </w:t>
-      </w:r>
-      <w:r>
-        <w:rPr>
-          <w:lang w:val="de-AT"/>
-        </w:rPr>
-        <w:t xml:space="preserve"> </w:t>
+        <w:t>Befüllung aller Pflichtdatensätze,</w:t>
       </w:r>
     </w:p>
     <w:p>
-      <w:r>
-        <w:t>D</w:t>
-      </w:r>
-      <w:r>
-        <w:t xml:space="preserve">ie Teilprüfungen </w:t>
-      </w:r>
-      <w:r>
-        <w:t>(</w:t>
-      </w:r>
-      <w:r>
-        <w:t>a–</w:t>
-      </w:r>
-      <w:r>
-        <w:t>e</w:t>
-      </w:r>
-      <w:r>
-        <w:t>)</w:t>
-      </w:r>
-      <w:r>
-        <w:t xml:space="preserve"> </w:t>
-      </w:r>
-      <w:r>
-        <w:t xml:space="preserve">wurden als </w:t>
-      </w:r>
-      <w:r>
-        <w:t>Tasks</w:t>
-      </w:r>
-      <w:r>
-        <w:t xml:space="preserve"> </w:t>
-      </w:r>
-      <w:r>
-        <w:t>im Geo</w:t>
-      </w:r>
-      <w:r>
-        <w:t xml:space="preserve">TaskOrganizer </w:t>
-      </w:r>
-      <w:r>
-        <w:t xml:space="preserve">der Firma </w:t>
-      </w:r>
-      <w:proofErr w:type="spellStart"/>
-      <w:r>
-        <w:t>ms.GIS</w:t>
-      </w:r>
-      <w:proofErr w:type="spellEnd"/>
-      <w:r>
-        <w:t xml:space="preserve"> </w:t>
-      </w:r>
-      <w:r>
-        <w:t>konfiguriert</w:t>
-      </w:r>
-      <w:r>
-        <w:t>. Der GeoTaskOrganizer wird</w:t>
-      </w:r>
-      <w:r>
-        <w:t xml:space="preserve"> </w:t>
-      </w:r>
-      <w:r>
-        <w:t xml:space="preserve">dem User </w:t>
-      </w:r>
-      <w:r>
-        <w:t xml:space="preserve">für ArcGIS </w:t>
-      </w:r>
-      <w:r>
-        <w:t xml:space="preserve">Desktop </w:t>
-      </w:r>
-      <w:r>
-        <w:t xml:space="preserve">als Extension bzw. für QGIS als Plugin </w:t>
-      </w:r>
-      <w:r>
-        <w:t>ohne zusätzliche Lizenzkosten und speziell zum Zweck der GZP Datenprüfung zur Verfügung gestellt.</w:t>
-      </w:r>
-      <w:r>
-        <w:t xml:space="preserve"> </w:t>
+      <w:pPr>
+        <w:pStyle w:val="Listenabsatz"/>
+        <w:numPr>
+          <w:ilvl w:val="0"/>
+          <w:numId w:val="34"/>
+        </w:numPr>
+        <w:rPr>
+          <w:lang w:val="de-AT"/>
+        </w:rPr>
+      </w:pPr>
+      <w:r>
+        <w:rPr>
+          <w:lang w:val="de-AT"/>
+        </w:rPr>
+        <w:t>Befüllung aller Pflichtfelder,</w:t>
       </w:r>
     </w:p>
     <w:p>
+      <w:pPr>
+        <w:pStyle w:val="Listenabsatz"/>
+        <w:numPr>
+          <w:ilvl w:val="0"/>
+          <w:numId w:val="34"/>
+        </w:numPr>
+        <w:rPr>
+          <w:lang w:val="de-AT"/>
+        </w:rPr>
+      </w:pPr>
+      <w:r>
+        <w:rPr>
+          <w:lang w:val="de-AT"/>
+        </w:rPr>
+        <w:t>gültiger Eintrag in durch Auswahlwerte beschränkte Felder,</w:t>
+      </w:r>
+    </w:p>
+    <w:p>
+      <w:pPr>
+        <w:pStyle w:val="Listenabsatz"/>
+        <w:numPr>
+          <w:ilvl w:val="0"/>
+          <w:numId w:val="34"/>
+        </w:numPr>
+        <w:rPr>
+          <w:lang w:val="de-AT"/>
+        </w:rPr>
+      </w:pPr>
+      <w:r>
+        <w:rPr>
+          <w:lang w:val="de-AT"/>
+        </w:rPr>
+        <w:t>korrekte Projektion aller räumlichen Layer (entsprechend dem gewählten Projekt-Koordinatenbezugssystem), und</w:t>
+      </w:r>
+    </w:p>
+    <w:p>
+      <w:pPr>
+        <w:pStyle w:val="Listenabsatz"/>
+        <w:numPr>
+          <w:ilvl w:val="0"/>
+          <w:numId w:val="34"/>
+        </w:numPr>
+        <w:spacing w:before="120" w:after="120"/>
+        <w:ind w:left="777" w:hanging="357"/>
+        <w:contextualSpacing/>
+        <w:rPr>
+          <w:lang w:val="de-AT"/>
+        </w:rPr>
+      </w:pPr>
+      <w:r>
+        <w:rPr>
+          <w:lang w:val="de-AT"/>
+        </w:rPr>
+        <w:t>Überlappung der roten Gefahrenzone d</w:t>
+      </w:r>
+      <w:r>
+        <w:rPr>
+          <w:lang w:val="de-AT"/>
+        </w:rPr>
+        <w:t>urch die gelbe Gefahrenzone</w:t>
+      </w:r>
+      <w:r>
+        <w:rPr>
+          <w:lang w:val="de-AT"/>
+        </w:rPr>
+        <w:t xml:space="preserve">.   </w:t>
+      </w:r>
+    </w:p>
+    <w:p>
+      <w:r>
+        <w:t xml:space="preserve">Die Teilprüfungen (a–f) wurden als Tasks im GeoTaskOrganizer der Firma </w:t>
+      </w:r>
+      <w:proofErr w:type="spellStart"/>
+      <w:r>
+        <w:t>ms.GIS</w:t>
+      </w:r>
+      <w:proofErr w:type="spellEnd"/>
+      <w:r>
+        <w:t xml:space="preserve"> konfiguriert. Der GeoTaskOrganizer wird dem User für ArcGIS Desktop als Extension bzw. für QGIS als Plugin ohne zusätzliche Lizenzkosten und speziell zum Zweck der GZP Datenprüfung zur Verfügung gestellt. </w:t>
+      </w:r>
+    </w:p>
+    <w:p>
       <w:r>
         <w:t xml:space="preserve">Die folgende Anleitung </w:t>
       </w:r>
@@ -3127,13 +2864,12 @@
       <w:r>
         <w:t>nicht vorgesehen.</w:t>
       </w:r>
+      <w:bookmarkStart w:id="4" w:name="_Toc3811149"/>
     </w:p>
-    <w:p/>
     <w:p>
       <w:pPr>
         <w:pStyle w:val="berschrift1"/>
       </w:pPr>
-      <w:bookmarkStart w:id="4" w:name="_Toc3811149"/>
       <w:r>
         <w:br w:type="column"/>
       </w:r>
@@ -3175,16 +2911,16 @@
           <w:noProof/>
         </w:rPr>
         <w:drawing>
-          <wp:anchor distT="71755" distB="71755" distL="114300" distR="114300" simplePos="0" relativeHeight="251658240" behindDoc="0" locked="0" layoutInCell="1" allowOverlap="1" wp14:anchorId="02907773" wp14:editId="1555E8E9">
+          <wp:anchor distT="71755" distB="71755" distL="114300" distR="114300" simplePos="0" relativeHeight="251658240" behindDoc="0" locked="0" layoutInCell="1" allowOverlap="1" wp14:anchorId="02907773" wp14:editId="585C2122">
             <wp:simplePos x="0" y="0"/>
             <wp:positionH relativeFrom="margin">
-              <wp:posOffset>32385</wp:posOffset>
+              <wp:posOffset>29210</wp:posOffset>
             </wp:positionH>
             <wp:positionV relativeFrom="paragraph">
-              <wp:posOffset>335915</wp:posOffset>
+              <wp:posOffset>541655</wp:posOffset>
             </wp:positionV>
-            <wp:extent cx="2200275" cy="1258570"/>
-            <wp:effectExtent l="0" t="0" r="9525" b="0"/>
+            <wp:extent cx="2200275" cy="1250315"/>
+            <wp:effectExtent l="0" t="0" r="9525" b="6985"/>
             <wp:wrapTopAndBottom/>
             <wp:docPr id="8" name="Grafik 8"/>
             <wp:cNvGraphicFramePr>
@@ -3197,7 +2933,7 @@
                     <pic:cNvPr id="1" name=""/>
                     <pic:cNvPicPr/>
                   </pic:nvPicPr>
-                  <pic:blipFill rotWithShape="1">
+                  <pic:blipFill>
                     <a:blip r:embed="rId11">
                       <a:extLst>
                         <a:ext uri="{28A0092B-C50C-407E-A947-70E740481C1C}">
@@ -3205,13 +2941,14 @@
                         </a:ext>
                       </a:extLst>
                     </a:blip>
-                    <a:srcRect r="6727" b="6348"/>
-                    <a:stretch/>
+                    <a:stretch>
+                      <a:fillRect/>
+                    </a:stretch>
                   </pic:blipFill>
                   <pic:spPr bwMode="auto">
                     <a:xfrm>
                       <a:off x="0" y="0"/>
-                      <a:ext cx="2200275" cy="1258570"/>
+                      <a:ext cx="2200275" cy="1250315"/>
                     </a:xfrm>
                     <a:prstGeom prst="rect">
                       <a:avLst/>
@@ -3241,10 +2978,32 @@
         <w:rPr>
           <w:rFonts w:cs="Arial"/>
         </w:rPr>
-        <w:t>Der User bekommt ein Datenpaket mit folgender Ordnerstruktur geliefert:</w:t>
-      </w:r>
-      <w:bookmarkStart w:id="5" w:name="_GoBack"/>
-      <w:bookmarkEnd w:id="5"/>
+        <w:t xml:space="preserve"> </w:t>
+      </w:r>
+      <w:r>
+        <w:rPr>
+          <w:rFonts w:cs="Arial"/>
+        </w:rPr>
+        <w:t xml:space="preserve">Der User bekommt </w:t>
+      </w:r>
+      <w:r>
+        <w:rPr>
+          <w:rFonts w:cs="Arial"/>
+        </w:rPr>
+        <w:t xml:space="preserve">je nach gewähltem Koordinatenbezugssystem </w:t>
+      </w:r>
+      <w:r>
+        <w:rPr>
+          <w:rFonts w:cs="Arial"/>
+        </w:rPr>
+        <w:t>ein Datenpaket mit folgender Ordnerstruktur geliefert</w:t>
+      </w:r>
+      <w:r>
+        <w:rPr>
+          <w:rFonts w:cs="Arial"/>
+        </w:rPr>
+        <w:t>:</w:t>
+      </w:r>
     </w:p>
     <w:p>
       <w:pPr>
@@ -3448,19 +3207,7 @@
     <w:p>
       <w:proofErr w:type="spellStart"/>
       <w:r>
-        <w:t>GZP_Daten</w:t>
-      </w:r>
-      <w:r>
-        <w:t>template</w:t>
-      </w:r>
-      <w:r>
-        <w:t>_</w:t>
-      </w:r>
-      <w:r>
-        <w:t>vX_X</w:t>
-      </w:r>
-      <w:r>
-        <w:t>.mxd</w:t>
+        <w:t>GZP_Datentemplate_vX.X.mxd</w:t>
       </w:r>
       <w:proofErr w:type="spellEnd"/>
       <w:r>
@@ -3550,115 +3297,119 @@
     </w:p>
     <w:p>
       <w:pPr>
-        <w:spacing w:before="60"/>
-        <w:rPr>
-          <w:rFonts w:cs="Arial"/>
-        </w:rPr>
-      </w:pPr>
+        <w:pStyle w:val="berschrift1"/>
+      </w:pPr>
+      <w:bookmarkStart w:id="5" w:name="_Toc3811150"/>
+      <w:r>
+        <w:lastRenderedPageBreak/>
+        <w:t>Befüllung de</w:t>
+      </w:r>
+      <w:r>
+        <w:t>r</w:t>
+      </w:r>
+      <w:r>
+        <w:t xml:space="preserve"> </w:t>
+      </w:r>
+      <w:r>
+        <w:t>Daten</w:t>
+      </w:r>
+      <w:r>
+        <w:t>vorlage</w:t>
+      </w:r>
+      <w:bookmarkEnd w:id="5"/>
     </w:p>
     <w:p>
-      <w:pPr>
-        <w:pStyle w:val="berschrift1"/>
-      </w:pPr>
-      <w:bookmarkStart w:id="6" w:name="_Toc3811150"/>
-      <w:r>
-        <w:lastRenderedPageBreak/>
-        <w:t>Befüllung de</w:t>
-      </w:r>
-      <w:r>
-        <w:t>r</w:t>
+      <w:r>
+        <w:t xml:space="preserve">Im Ordner \DATEN befindet sich </w:t>
+      </w:r>
+      <w:r>
+        <w:t xml:space="preserve">die </w:t>
+      </w:r>
+      <w:r>
+        <w:t xml:space="preserve">GZP </w:t>
+      </w:r>
+      <w:r>
+        <w:t>Datenvorlage</w:t>
       </w:r>
       <w:r>
         <w:t xml:space="preserve"> </w:t>
       </w:r>
-      <w:r>
-        <w:t>Daten</w:t>
-      </w:r>
-      <w:r>
-        <w:t>vorlage</w:t>
-      </w:r>
-      <w:bookmarkEnd w:id="6"/>
+      <w:proofErr w:type="spellStart"/>
+      <w:r>
+        <w:rPr>
+          <w:rFonts w:cs="Arial"/>
+          <w:i/>
+        </w:rPr>
+        <w:t>GZP.gdb</w:t>
+      </w:r>
+      <w:proofErr w:type="spellEnd"/>
+      <w:r>
+        <w:t xml:space="preserve">. </w:t>
+      </w:r>
+      <w:r>
+        <w:t xml:space="preserve">Wir empfehlen jedes Projekt </w:t>
+      </w:r>
+      <w:r>
+        <w:t xml:space="preserve">anhand einer eigenen Kopie </w:t>
+      </w:r>
+      <w:proofErr w:type="gramStart"/>
+      <w:r>
+        <w:t>dieser .</w:t>
+      </w:r>
+      <w:proofErr w:type="spellStart"/>
+      <w:r>
+        <w:t>gdb</w:t>
+      </w:r>
+      <w:proofErr w:type="spellEnd"/>
+      <w:proofErr w:type="gramEnd"/>
+      <w:r>
+        <w:t xml:space="preserve"> zu prüfen.</w:t>
+      </w:r>
+      <w:r>
+        <w:t xml:space="preserve"> Bitte beachten Sie jedoch, dass</w:t>
+      </w:r>
+      <w:r>
+        <w:t xml:space="preserve"> die Namen </w:t>
+      </w:r>
+      <w:proofErr w:type="gramStart"/>
+      <w:r>
+        <w:t>der enthaltenen Layer</w:t>
+      </w:r>
+      <w:proofErr w:type="gramEnd"/>
+      <w:r>
+        <w:t xml:space="preserve"> und Tabellen </w:t>
+      </w:r>
+      <w:r>
+        <w:rPr>
+          <w:u w:val="double"/>
+        </w:rPr>
+        <w:t>unbedingt</w:t>
+      </w:r>
+      <w:r>
+        <w:t xml:space="preserve"> erhalten</w:t>
+      </w:r>
+      <w:r>
+        <w:t xml:space="preserve"> bleiben müssen</w:t>
+      </w:r>
+      <w:r>
+        <w:t>.</w:t>
+      </w:r>
     </w:p>
     <w:p>
       <w:r>
-        <w:t xml:space="preserve">Im Ordner \DATEN befindet sich </w:t>
-      </w:r>
-      <w:r>
-        <w:t xml:space="preserve">die </w:t>
-      </w:r>
-      <w:r>
-        <w:t xml:space="preserve">GZP </w:t>
-      </w:r>
-      <w:r>
-        <w:t>Datenvorlage</w:t>
-      </w:r>
-      <w:r>
-        <w:t xml:space="preserve"> </w:t>
-      </w:r>
-      <w:proofErr w:type="spellStart"/>
-      <w:r>
-        <w:rPr>
-          <w:rFonts w:cs="Arial"/>
-          <w:i/>
-        </w:rPr>
-        <w:t>GZP.gdb</w:t>
-      </w:r>
-      <w:proofErr w:type="spellEnd"/>
-      <w:r>
-        <w:t xml:space="preserve">. </w:t>
-      </w:r>
-      <w:r>
-        <w:t xml:space="preserve">Wir empfehlen jedes Projekt </w:t>
-      </w:r>
-      <w:r>
-        <w:t xml:space="preserve">anhand einer eigenen Kopie </w:t>
-      </w:r>
-      <w:proofErr w:type="gramStart"/>
-      <w:r>
-        <w:t>dieser .</w:t>
-      </w:r>
-      <w:proofErr w:type="spellStart"/>
-      <w:r>
-        <w:t>gdb</w:t>
-      </w:r>
-      <w:proofErr w:type="spellEnd"/>
-      <w:proofErr w:type="gramEnd"/>
-      <w:r>
-        <w:t xml:space="preserve"> zu prüfen.</w:t>
-      </w:r>
-      <w:r>
-        <w:t xml:space="preserve"> Bitte beachten Sie jedoch, dass</w:t>
-      </w:r>
-      <w:r>
-        <w:t xml:space="preserve"> die Namen </w:t>
-      </w:r>
-      <w:proofErr w:type="gramStart"/>
-      <w:r>
-        <w:t>der enthaltenen Layer</w:t>
-      </w:r>
-      <w:proofErr w:type="gramEnd"/>
-      <w:r>
-        <w:t xml:space="preserve"> und Tabellen </w:t>
-      </w:r>
-      <w:r>
-        <w:rPr>
-          <w:u w:val="double"/>
-        </w:rPr>
-        <w:t>unbedingt</w:t>
-      </w:r>
-      <w:r>
-        <w:t xml:space="preserve"> erhalten</w:t>
-      </w:r>
-      <w:r>
-        <w:t xml:space="preserve"> bleiben müssen</w:t>
-      </w:r>
-      <w:r>
-        <w:t>.</w:t>
-      </w:r>
-    </w:p>
-    <w:p>
-      <w:r>
-        <w:t xml:space="preserve">Zur Befüllung der GZP Datenvorlage empfehlen </w:t>
+        <w:t>Zu</w:t>
+      </w:r>
+      <w:r>
+        <w:t>m</w:t>
+      </w:r>
+      <w:r>
+        <w:t xml:space="preserve"> Befüll</w:t>
+      </w:r>
+      <w:r>
+        <w:t>en</w:t>
+      </w:r>
+      <w:r>
+        <w:t xml:space="preserve"> der GZP Datenvorlage empfehlen </w:t>
       </w:r>
       <w:r>
         <w:t xml:space="preserve">wir </w:t>
@@ -3812,11 +3563,11 @@
       <w:pPr>
         <w:pStyle w:val="berschrift1"/>
       </w:pPr>
-      <w:bookmarkStart w:id="7" w:name="_Toc3811151"/>
+      <w:bookmarkStart w:id="6" w:name="_Toc3811151"/>
       <w:r>
         <w:t>Durchführung der Prüfungen</w:t>
       </w:r>
-      <w:bookmarkEnd w:id="7"/>
+      <w:bookmarkEnd w:id="6"/>
     </w:p>
     <w:p>
       <w:r>
@@ -3841,13 +3592,7 @@
         <w:t>4</w:t>
       </w:r>
       <w:r>
-        <w:t xml:space="preserve"> angeführt. Diese Gliederung dient jedoch vorrangig der Übersichtlichkeit</w:t>
-      </w:r>
-      <w:r>
-        <w:t xml:space="preserve">; die einzelnen Prüfungen sind unabhängig voneinander und können </w:t>
-      </w:r>
-      <w:r>
-        <w:t>auch in beliebiger Reihenfolge durchgeführt werden.</w:t>
+        <w:t xml:space="preserve"> angeführt. </w:t>
       </w:r>
     </w:p>
     <w:p>
@@ -3863,8 +3608,8 @@
           <w:noProof/>
         </w:rPr>
         <w:drawing>
-          <wp:inline distT="0" distB="0" distL="0" distR="0" wp14:anchorId="50955FCF" wp14:editId="78D56C7A">
-            <wp:extent cx="2726508" cy="1739807"/>
+          <wp:inline distT="0" distB="0" distL="0" distR="0" wp14:anchorId="50955FCF" wp14:editId="424B97F7">
+            <wp:extent cx="2726654" cy="1562583"/>
             <wp:effectExtent l="0" t="0" r="0" b="0"/>
             <wp:docPr id="1" name="Grafik 1"/>
             <wp:cNvGraphicFramePr>
@@ -3877,7 +3622,7 @@
                     <pic:cNvPr id="1" name=""/>
                     <pic:cNvPicPr/>
                   </pic:nvPicPr>
-                  <pic:blipFill rotWithShape="1">
+                  <pic:blipFill>
                     <a:blip r:embed="rId15">
                       <a:extLst>
                         <a:ext uri="{28A0092B-C50C-407E-A947-70E740481C1C}">
@@ -3885,13 +3630,14 @@
                         </a:ext>
                       </a:extLst>
                     </a:blip>
-                    <a:srcRect l="792"/>
-                    <a:stretch/>
+                    <a:stretch>
+                      <a:fillRect/>
+                    </a:stretch>
                   </pic:blipFill>
                   <pic:spPr bwMode="auto">
                     <a:xfrm>
                       <a:off x="0" y="0"/>
-                      <a:ext cx="2726654" cy="1739900"/>
+                      <a:ext cx="2726654" cy="1562583"/>
                     </a:xfrm>
                     <a:prstGeom prst="rect">
                       <a:avLst/>
@@ -4080,9 +3826,9 @@
         <mc:AlternateContent>
           <mc:Choice Requires="wpg">
             <w:drawing>
-              <wp:inline distT="0" distB="0" distL="0" distR="0" wp14:anchorId="069C42CF" wp14:editId="272B6F5A">
-                <wp:extent cx="5077105" cy="4147688"/>
-                <wp:effectExtent l="0" t="0" r="28575" b="24765"/>
+              <wp:inline distT="0" distB="0" distL="0" distR="0" wp14:anchorId="069C42CF" wp14:editId="144F77D1">
+                <wp:extent cx="5534305" cy="4086622"/>
+                <wp:effectExtent l="0" t="0" r="28575" b="28575"/>
                 <wp:docPr id="13" name="Gruppieren 13"/>
                 <wp:cNvGraphicFramePr/>
                 <a:graphic xmlns:a="http://schemas.openxmlformats.org/drawingml/2006/main">
@@ -4092,9 +3838,9 @@
                       <wpg:grpSpPr>
                         <a:xfrm>
                           <a:off x="0" y="0"/>
-                          <a:ext cx="5077105" cy="4147688"/>
-                          <a:chOff x="122910" y="144820"/>
-                          <a:chExt cx="5077105" cy="4147688"/>
+                          <a:ext cx="5534305" cy="4086622"/>
+                          <a:chOff x="122910" y="205886"/>
+                          <a:chExt cx="5534305" cy="4086622"/>
                         </a:xfrm>
                       </wpg:grpSpPr>
                       <pic:pic xmlns:pic="http://schemas.openxmlformats.org/drawingml/2006/picture">
@@ -4112,14 +3858,13 @@
                               </a:ext>
                             </a:extLst>
                           </a:blip>
-                          <a:stretch>
-                            <a:fillRect/>
-                          </a:stretch>
+                          <a:srcRect/>
+                          <a:stretch/>
                         </pic:blipFill>
                         <pic:spPr>
                           <a:xfrm>
-                            <a:off x="122910" y="144820"/>
-                            <a:ext cx="1660229" cy="4132392"/>
+                            <a:off x="122910" y="205886"/>
+                            <a:ext cx="1958340" cy="4047066"/>
                           </a:xfrm>
                           <a:prstGeom prst="rect">
                             <a:avLst/>
@@ -4131,10 +3876,10 @@
                         <wpg:cNvGrpSpPr/>
                         <wpg:grpSpPr>
                           <a:xfrm>
-                            <a:off x="2019869" y="272955"/>
-                            <a:ext cx="2699385" cy="3227843"/>
-                            <a:chOff x="0" y="0"/>
-                            <a:chExt cx="2699385" cy="3227843"/>
+                            <a:off x="2726783" y="537089"/>
+                            <a:ext cx="2199957" cy="3227843"/>
+                            <a:chOff x="706914" y="264134"/>
+                            <a:chExt cx="2199957" cy="3227843"/>
                           </a:xfrm>
                         </wpg:grpSpPr>
                         <pic:pic xmlns:pic="http://schemas.openxmlformats.org/drawingml/2006/picture">
@@ -4152,14 +3897,13 @@
                                 </a:ext>
                               </a:extLst>
                             </a:blip>
-                            <a:stretch>
-                              <a:fillRect/>
-                            </a:stretch>
+                            <a:srcRect/>
+                            <a:stretch/>
                           </pic:blipFill>
                           <pic:spPr>
                             <a:xfrm>
-                              <a:off x="0" y="0"/>
-                              <a:ext cx="2699385" cy="1029970"/>
+                              <a:off x="724013" y="264134"/>
+                              <a:ext cx="2165758" cy="1029970"/>
                             </a:xfrm>
                             <a:prstGeom prst="rect">
                               <a:avLst/>
@@ -4173,7 +3917,7 @@
                           </wps:cNvSpPr>
                           <wps:spPr bwMode="auto">
                             <a:xfrm>
-                              <a:off x="1105231" y="1176793"/>
+                              <a:off x="1562431" y="1440927"/>
                               <a:ext cx="492760" cy="405130"/>
                             </a:xfrm>
                             <a:prstGeom prst="rect">
@@ -4217,14 +3961,13 @@
                                 </a:ext>
                               </a:extLst>
                             </a:blip>
-                            <a:stretch>
-                              <a:fillRect/>
-                            </a:stretch>
+                            <a:srcRect/>
+                            <a:stretch/>
                           </pic:blipFill>
                           <pic:spPr>
                             <a:xfrm>
-                              <a:off x="0" y="1725433"/>
-                              <a:ext cx="2699385" cy="1502410"/>
+                              <a:off x="706914" y="1989567"/>
+                              <a:ext cx="2199957" cy="1502410"/>
                             </a:xfrm>
                             <a:prstGeom prst="rect">
                               <a:avLst/>
@@ -4239,7 +3982,7 @@
                         </wps:cNvSpPr>
                         <wps:spPr bwMode="auto">
                           <a:xfrm>
-                            <a:off x="1499004" y="1998371"/>
+                            <a:off x="2032404" y="1975511"/>
                             <a:ext cx="270663" cy="264318"/>
                           </a:xfrm>
                           <a:prstGeom prst="rect">
@@ -4329,7 +4072,7 @@
                         </wps:cNvSpPr>
                         <wps:spPr bwMode="auto">
                           <a:xfrm>
-                            <a:off x="4804012" y="1023582"/>
+                            <a:off x="5261212" y="1287716"/>
                             <a:ext cx="394945" cy="264160"/>
                           </a:xfrm>
                           <a:prstGeom prst="rect">
@@ -4374,7 +4117,7 @@
                         </wps:cNvSpPr>
                         <wps:spPr bwMode="auto">
                           <a:xfrm>
-                            <a:off x="4790364" y="3220872"/>
+                            <a:off x="5247564" y="3485006"/>
                             <a:ext cx="409651" cy="264318"/>
                           </a:xfrm>
                           <a:prstGeom prst="rect">
@@ -4420,7 +4163,7 @@
           </mc:Choice>
           <mc:Fallback>
             <w:pict>
-              <v:group w14:anchorId="069C42CF" id="Gruppieren 13" o:spid="_x0000_s1026" style="width:399.75pt;height:326.6pt;mso-position-horizontal-relative:char;mso-position-vertical-relative:line" coordorigin="1229,1448" coordsize="50771,41476" o:gfxdata="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">
+              <v:group w14:anchorId="069C42CF" id="Gruppieren 13" o:spid="_x0000_s1026" style="width:435.75pt;height:321.8pt;mso-position-horizontal-relative:char;mso-position-vertical-relative:line" coordorigin="1229,2058" coordsize="55343,40866" o:gfxdata="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">
                 <v:shapetype id="_x0000_t75" coordsize="21600,21600" o:spt="75" o:preferrelative="t" path="m@4@5l@4@11@9@11@9@5xe" filled="f" stroked="f">
                   <v:stroke joinstyle="miter"/>
                   <v:formulas>
@@ -4440,18 +4183,18 @@
                   <v:path o:extrusionok="f" gradientshapeok="t" o:connecttype="rect"/>
                   <o:lock v:ext="edit" aspectratio="t"/>
                 </v:shapetype>
-                <v:shape id="Grafik 2" o:spid="_x0000_s1027" type="#_x0000_t75" style="position:absolute;left:1229;top:1448;width:16602;height:41324;visibility:visible;mso-wrap-style:square" o:gfxdata="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">
-                  <v:imagedata r:id="rId20" o:title=""/>
+                <v:shape id="Grafik 2" o:spid="_x0000_s1027" type="#_x0000_t75" style="position:absolute;left:1229;top:2058;width:19583;height:40471;visibility:visible;mso-wrap-style:square" o:gfxdata="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">
+                  <v:imagedata r:id="rId24" o:title=""/>
                 </v:shape>
-                <v:group id="Gruppieren 5" o:spid="_x0000_s1028" style="position:absolute;left:20198;top:2729;width:26994;height:32278" coordsize="26993,32278" o:gfxdata="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">
-                  <v:shape id="Grafik 3" o:spid="_x0000_s1029" type="#_x0000_t75" style="position:absolute;width:26993;height:10299;visibility:visible;mso-wrap-style:square" o:gfxdata="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">
-                    <v:imagedata r:id="rId21" o:title=""/>
+                <v:group id="Gruppieren 5" o:spid="_x0000_s1028" style="position:absolute;left:27267;top:5370;width:22000;height:32279" coordorigin="7069,2641" coordsize="21999,32278" o:gfxdata="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">
+                  <v:shape id="Grafik 3" o:spid="_x0000_s1029" type="#_x0000_t75" style="position:absolute;left:7240;top:2641;width:21657;height:10300;visibility:visible;mso-wrap-style:square" o:gfxdata="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">
+                    <v:imagedata r:id="rId25" o:title=""/>
                   </v:shape>
                   <v:shapetype id="_x0000_t202" coordsize="21600,21600" o:spt="202" path="m,l,21600r21600,l21600,xe">
                     <v:stroke joinstyle="miter"/>
                     <v:path gradientshapeok="t" o:connecttype="rect"/>
                   </v:shapetype>
-                  <v:shape id="Textfeld 2" o:spid="_x0000_s1030" type="#_x0000_t202" style="position:absolute;left:11052;top:11767;width:4927;height:4052;visibility:visible;mso-wrap-style:square;v-text-anchor:top" o:gfxdata="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" stroked="f">
+                  <v:shape id="Textfeld 2" o:spid="_x0000_s1030" type="#_x0000_t202" style="position:absolute;left:15624;top:14409;width:4927;height:4051;visibility:visible;mso-wrap-style:square;v-text-anchor:top" o:gfxdata="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" stroked="f">
                     <v:textbox style="mso-fit-shape-to-text:t">
                       <w:txbxContent>
                         <w:p>
@@ -4462,11 +4205,11 @@
                       </w:txbxContent>
                     </v:textbox>
                   </v:shape>
-                  <v:shape id="Grafik 4" o:spid="_x0000_s1031" type="#_x0000_t75" style="position:absolute;top:17254;width:26993;height:15024;visibility:visible;mso-wrap-style:square" o:gfxdata="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">
-                    <v:imagedata r:id="rId22" o:title=""/>
+                  <v:shape id="Grafik 4" o:spid="_x0000_s1031" type="#_x0000_t75" style="position:absolute;left:7069;top:19895;width:21999;height:15024;visibility:visible;mso-wrap-style:square" o:gfxdata="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">
+                    <v:imagedata r:id="rId26" o:title=""/>
                   </v:shape>
                 </v:group>
-                <v:shape id="Textfeld 2" o:spid="_x0000_s1032" type="#_x0000_t202" style="position:absolute;left:14990;top:19983;width:2706;height:2643;visibility:visible;mso-wrap-style:square;v-text-anchor:top" o:gfxdata="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" filled="f" strokecolor="black [3213]" strokeweight="1.5pt">
+                <v:shape id="Textfeld 2" o:spid="_x0000_s1032" type="#_x0000_t202" style="position:absolute;left:20324;top:19755;width:2706;height:2643;visibility:visible;mso-wrap-style:square;v-text-anchor:top" o:gfxdata="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" filled="f" strokecolor="black [3213]" strokeweight="1.5pt">
                   <v:textbox>
                     <w:txbxContent>
                       <w:p>
@@ -4506,7 +4249,7 @@
                     </w:txbxContent>
                   </v:textbox>
                 </v:shape>
-                <v:shape id="Textfeld 2" o:spid="_x0000_s1034" type="#_x0000_t202" style="position:absolute;left:48040;top:10235;width:3949;height:2642;visibility:visible;mso-wrap-style:square;v-text-anchor:top" o:gfxdata="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" filled="f" strokecolor="black [3213]" strokeweight="1.5pt">
+                <v:shape id="Textfeld 2" o:spid="_x0000_s1034" type="#_x0000_t202" style="position:absolute;left:52612;top:12877;width:3949;height:2641;visibility:visible;mso-wrap-style:square;v-text-anchor:top" o:gfxdata="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" filled="f" strokecolor="black [3213]" strokeweight="1.5pt">
                   <v:textbox>
                     <w:txbxContent>
                       <w:p>
@@ -4526,7 +4269,7 @@
                     </w:txbxContent>
                   </v:textbox>
                 </v:shape>
-                <v:shape id="Textfeld 2" o:spid="_x0000_s1035" type="#_x0000_t202" style="position:absolute;left:47903;top:32208;width:4097;height:2643;visibility:visible;mso-wrap-style:square;v-text-anchor:top" o:gfxdata="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" filled="f" strokecolor="black [3213]" strokeweight="1.5pt">
+                <v:shape id="Textfeld 2" o:spid="_x0000_s1035" type="#_x0000_t202" style="position:absolute;left:52475;top:34850;width:4097;height:2643;visibility:visible;mso-wrap-style:square;v-text-anchor:top" o:gfxdata="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" filled="f" strokecolor="black [3213]" strokeweight="1.5pt">
                   <v:textbox>
                     <w:txbxContent>
                       <w:p>
@@ -4564,6 +4307,16 @@
         <w:spacing w:before="0"/>
         <w:rPr>
           <w:rFonts w:cs="Arial"/>
+          <w:b/>
+          <w:color w:val="FF0000"/>
+        </w:rPr>
+      </w:pPr>
+    </w:p>
+    <w:p>
+      <w:pPr>
+        <w:spacing w:before="0"/>
+        <w:rPr>
+          <w:rFonts w:cs="Arial"/>
           <w:color w:val="FF0000"/>
         </w:rPr>
       </w:pPr>
@@ -4585,40 +4338,17 @@
     </w:p>
     <w:p>
       <w:pPr>
-        <w:spacing w:before="0"/>
+        <w:rPr>
+          <w:b/>
+        </w:rPr>
+      </w:pPr>
+      <w:r>
         <w:rPr>
           <w:rFonts w:cs="Arial"/>
           <w:color w:val="FF0000"/>
         </w:rPr>
-      </w:pPr>
-      <w:r>
-        <w:rPr>
-          <w:rFonts w:cs="Arial"/>
-          <w:color w:val="FF0000"/>
-        </w:rPr>
-        <w:t xml:space="preserve">Alle Prüfungen müssen </w:t>
-      </w:r>
-      <w:r>
-        <w:rPr>
-          <w:rFonts w:cs="Arial"/>
-          <w:color w:val="FF0000"/>
-        </w:rPr>
-        <w:t>positiv (erfolgreich) abgeschlossen werden</w:t>
-      </w:r>
-      <w:r>
-        <w:rPr>
-          <w:rFonts w:cs="Arial"/>
-          <w:color w:val="FF0000"/>
-        </w:rPr>
-        <w:t>, ansonsten ist kein automatischer Upload in die Hochwasserfachdatenbank möglich.</w:t>
-      </w:r>
-    </w:p>
-    <w:p>
-      <w:pPr>
-        <w:rPr>
-          <w:b/>
-        </w:rPr>
-      </w:pPr>
+        <w:t>Alle Prüfungen müssen positiv (erfolgreich) abgeschlossen werden, anderenfalls ist kein Upload in die Hochwasserfachdatenbank möglich.</w:t>
+      </w:r>
     </w:p>
     <w:p>
       <w:pPr>
@@ -4669,7 +4399,19 @@
         <w:rPr>
           <w:lang w:val="de-AT"/>
         </w:rPr>
-        <w:t xml:space="preserve">Prüfung Felder … Die </w:t>
+        <w:t xml:space="preserve">Prüfung </w:t>
+      </w:r>
+      <w:r>
+        <w:rPr>
+          <w:lang w:val="de-AT"/>
+        </w:rPr>
+        <w:t>Vollständigkeit</w:t>
+      </w:r>
+      <w:r>
+        <w:rPr>
+          <w:lang w:val="de-AT"/>
+        </w:rPr>
+        <w:t xml:space="preserve"> … Die </w:t>
       </w:r>
       <w:r>
         <w:rPr>
@@ -4702,7 +4444,14 @@
           <w:i/>
           <w:lang w:val="de-AT"/>
         </w:rPr>
-        <w:t xml:space="preserve"> Layer</w:t>
+        <w:t xml:space="preserve"> </w:t>
+      </w:r>
+      <w:r>
+        <w:rPr>
+          <w:i/>
+          <w:lang w:val="de-AT"/>
+        </w:rPr>
+        <w:t>(exkl. KNTPKT), Prüfung: Pflichtfelder KNTPKT</w:t>
       </w:r>
       <w:r>
         <w:rPr>
@@ -4733,16 +4482,9 @@
       </w:r>
       <w:r>
         <w:rPr>
-          <w:i/>
-          <w:lang w:val="de-AT"/>
-        </w:rPr>
-        <w:t>Layer</w:t>
-      </w:r>
-      <w:r>
-        <w:rPr>
-          <w:lang w:val="de-AT"/>
-        </w:rPr>
-        <w:t xml:space="preserve"> selektier</w:t>
+          <w:lang w:val="de-AT"/>
+        </w:rPr>
+        <w:t>selektier</w:t>
       </w:r>
       <w:r>
         <w:rPr>
@@ -4760,7 +4502,7 @@
         <w:rPr>
           <w:lang w:val="de-AT"/>
         </w:rPr>
-        <w:t xml:space="preserve"> in den räumlichen Datensätzen</w:t>
+        <w:t xml:space="preserve"> in Datensätzen</w:t>
       </w:r>
       <w:r>
         <w:rPr>
@@ -4790,83 +4532,28 @@
         <w:rPr>
           <w:lang w:val="de-AT"/>
         </w:rPr>
-        <w:t xml:space="preserve">im Reiter Inhaltsverzeichnis „Nach Auswahl auflisten“ um weitere Information zu den betroffenen </w:t>
-      </w:r>
-      <w:proofErr w:type="spellStart"/>
-      <w:r>
-        <w:rPr>
-          <w:lang w:val="de-AT"/>
-        </w:rPr>
-        <w:t>Layern</w:t>
-      </w:r>
-      <w:proofErr w:type="spellEnd"/>
-      <w:r>
-        <w:rPr>
-          <w:lang w:val="de-AT"/>
-        </w:rPr>
-        <w:t xml:space="preserve"> zu erhalten. </w:t>
-      </w:r>
-      <w:r>
-        <w:rPr>
-          <w:lang w:val="de-AT"/>
-        </w:rPr>
-        <w:t xml:space="preserve">Die Abfragen </w:t>
-      </w:r>
-      <w:r>
-        <w:rPr>
-          <w:i/>
-          <w:lang w:val="de-AT"/>
-        </w:rPr>
-        <w:t xml:space="preserve">Prüfung: </w:t>
-      </w:r>
-      <w:r>
-        <w:rPr>
-          <w:i/>
-          <w:lang w:val="de-AT"/>
-        </w:rPr>
-        <w:t>Pflichtwerte</w:t>
-      </w:r>
-      <w:r>
-        <w:rPr>
-          <w:i/>
-          <w:lang w:val="de-AT"/>
-        </w:rPr>
-        <w:t xml:space="preserve"> Tabellen</w:t>
-      </w:r>
-      <w:r>
-        <w:rPr>
-          <w:lang w:val="de-AT"/>
-        </w:rPr>
-        <w:t xml:space="preserve"> und </w:t>
-      </w:r>
-      <w:r>
-        <w:rPr>
-          <w:i/>
-          <w:lang w:val="de-AT"/>
-        </w:rPr>
-        <w:t xml:space="preserve">Prüfung: </w:t>
-      </w:r>
-      <w:r>
-        <w:rPr>
-          <w:i/>
-          <w:lang w:val="de-AT"/>
-        </w:rPr>
-        <w:t>Domainwerte</w:t>
-      </w:r>
-      <w:r>
-        <w:rPr>
-          <w:i/>
+        <w:t>im Reiter Inhaltsverzeichnis „Nach Auswahl auflisten“ um weitere Information zu</w:t>
+      </w:r>
+      <w:r>
+        <w:rPr>
           <w:lang w:val="de-AT"/>
         </w:rPr>
         <w:t xml:space="preserve"> </w:t>
       </w:r>
-      <w:r>
-        <w:rPr>
-          <w:i/>
-          <w:lang w:val="de-AT"/>
-        </w:rPr>
-        <w:t>Tabellen</w:t>
-      </w:r>
+      <w:proofErr w:type="gramStart"/>
+      <w:r>
+        <w:rPr>
+          <w:lang w:val="de-AT"/>
+        </w:rPr>
+        <w:t xml:space="preserve">den </w:t>
+      </w:r>
+      <w:r>
+        <w:rPr>
+          <w:lang w:val="de-AT"/>
+        </w:rPr>
+        <w:t xml:space="preserve"> betroffenen</w:t>
+      </w:r>
+      <w:proofErr w:type="gramEnd"/>
       <w:r>
         <w:rPr>
           <w:lang w:val="de-AT"/>
@@ -4877,13 +4564,25 @@
         <w:rPr>
           <w:lang w:val="de-AT"/>
         </w:rPr>
-        <w:t>selektieren ebenfalls inkorrekte oder unvollständige Einträge</w:t>
-      </w:r>
-      <w:r>
-        <w:rPr>
-          <w:lang w:val="de-AT"/>
-        </w:rPr>
-        <w:t xml:space="preserve">, welche in der jeweiligen Tabelle </w:t>
+        <w:t xml:space="preserve">räumlichen </w:t>
+      </w:r>
+      <w:r>
+        <w:rPr>
+          <w:lang w:val="de-AT"/>
+        </w:rPr>
+        <w:t>Layer zu erhalten.</w:t>
+      </w:r>
+      <w:r>
+        <w:rPr>
+          <w:lang w:val="de-AT"/>
+        </w:rPr>
+        <w:t xml:space="preserve"> Inkorrekte oder unvollständige Einträge in Tabellen können</w:t>
+      </w:r>
+      <w:r>
+        <w:rPr>
+          <w:lang w:val="de-AT"/>
+        </w:rPr>
+        <w:t xml:space="preserve"> in der jeweiligen Tabelle </w:t>
       </w:r>
       <w:r>
         <w:rPr>
@@ -5272,31 +4971,7 @@
         <w:rPr>
           <w:lang w:val="de-AT"/>
         </w:rPr>
-        <w:t>GZP_Daten</w:t>
-      </w:r>
-      <w:r>
-        <w:rPr>
-          <w:lang w:val="de-AT"/>
-        </w:rPr>
-        <w:t>template</w:t>
-      </w:r>
-      <w:r>
-        <w:rPr>
-          <w:lang w:val="de-AT"/>
-        </w:rPr>
-        <w:t>_</w:t>
-      </w:r>
-      <w:r>
-        <w:rPr>
-          <w:lang w:val="de-AT"/>
-        </w:rPr>
-        <w:t>vX_X</w:t>
-      </w:r>
-      <w:r>
-        <w:rPr>
-          <w:lang w:val="de-AT"/>
-        </w:rPr>
-        <w:t>.mxd</w:t>
+        <w:t>GZP_Datentemplate_vX.X.mxd</w:t>
       </w:r>
       <w:proofErr w:type="spellEnd"/>
       <w:r>
@@ -5313,64 +4988,77 @@
       </w:r>
     </w:p>
     <w:p/>
+    <w:bookmarkEnd w:id="3"/>
     <w:p>
       <w:pPr>
         <w:pStyle w:val="berschrift1"/>
       </w:pPr>
-      <w:bookmarkStart w:id="8" w:name="_Toc3811152"/>
-      <w:r>
-        <w:t xml:space="preserve">Upload </w:t>
-      </w:r>
-      <w:r>
-        <w:t>in die Hochwasserfachdatenbank</w:t>
-      </w:r>
-      <w:bookmarkEnd w:id="8"/>
+      <w:r>
+        <w:t>Upload in die Hochwasserfachdatenbank</w:t>
+      </w:r>
     </w:p>
     <w:p>
       <w:r>
-        <w:t xml:space="preserve">Der automatische Upload in die Hochwasserfachdatenbank ist </w:t>
-      </w:r>
-      <w:bookmarkEnd w:id="3"/>
-      <w:r>
-        <w:t>d</w:t>
-      </w:r>
-      <w:r>
-        <w:t>emnächst verfügbar.</w:t>
-      </w:r>
-    </w:p>
-    <w:p/>
-    <w:p>
-      <w:pPr>
-        <w:pStyle w:val="berschrift1"/>
-      </w:pPr>
-      <w:bookmarkStart w:id="9" w:name="_Toc3811153"/>
-      <w:r>
-        <w:t>Kontakt</w:t>
-      </w:r>
-      <w:bookmarkEnd w:id="9"/>
-    </w:p>
-    <w:p>
-      <w:r>
-        <w:t xml:space="preserve">Bei </w:t>
-      </w:r>
-      <w:r>
-        <w:t xml:space="preserve">technischen Fragen oder Anmerkungen zur </w:t>
-      </w:r>
-      <w:r>
-        <w:t>GTO Modul GZP</w:t>
-      </w:r>
-      <w:r>
-        <w:t xml:space="preserve"> wenden Sie sich bitte an</w:t>
-      </w:r>
-      <w:r>
-        <w:t xml:space="preserve"> </w:t>
-      </w:r>
-      <w:hyperlink r:id="rId23" w:history="1">
+        <w:t xml:space="preserve">Der Upload des korrekt befüllten Geopackages </w:t>
+      </w:r>
+      <w:proofErr w:type="spellStart"/>
+      <w:r>
+        <w:rPr>
+          <w:i/>
+          <w:iCs/>
+        </w:rPr>
+        <w:t>GZP.gpkg</w:t>
+      </w:r>
+      <w:proofErr w:type="spellEnd"/>
+      <w:r>
+        <w:t xml:space="preserve"> in die Hochwasserfachdatenbank wird zukünftig über eine Webanwendung erfolgen. Eine entsprechende Webseite ist derzeit in Arbeit. Bis zur Fertigstellung dieser können Sie jedoch Ihr </w:t>
+      </w:r>
+      <w:proofErr w:type="spellStart"/>
+      <w:r>
+        <w:t>GZP.gpkg</w:t>
+      </w:r>
+      <w:proofErr w:type="spellEnd"/>
+      <w:r>
+        <w:t xml:space="preserve"> per Email an </w:t>
+      </w:r>
+      <w:hyperlink r:id="rId27" w:history="1">
         <w:r>
           <w:rPr>
             <w:rStyle w:val="Hyperlink"/>
           </w:rPr>
-          <w:t>katrin.sattler@msgis.com</w:t>
+          <w:t>swwat@msgis-at.atlassian.net</w:t>
+        </w:r>
+      </w:hyperlink>
+      <w:r>
+        <w:t>, Betreff „Übergabe GZP Daten“, senden.</w:t>
+      </w:r>
+    </w:p>
+    <w:p>
+      <w:pPr>
+        <w:pStyle w:val="berschrift1"/>
+      </w:pPr>
+      <w:bookmarkStart w:id="7" w:name="_Toc3811153"/>
+      <w:r>
+        <w:t>Kontakt</w:t>
+      </w:r>
+      <w:bookmarkEnd w:id="7"/>
+    </w:p>
+    <w:p>
+      <w:r>
+        <w:t xml:space="preserve">Bei technischen Fragen oder Anmerkungen zur </w:t>
+      </w:r>
+      <w:r>
+        <w:t>GTO Modul GZP</w:t>
+      </w:r>
+      <w:r>
+        <w:t xml:space="preserve"> wenden Sie sich bitte ebenfalls an </w:t>
+      </w:r>
+      <w:hyperlink r:id="rId28" w:history="1">
+        <w:r>
+          <w:rPr>
+            <w:rStyle w:val="Hyperlink"/>
+          </w:rPr>
+          <w:t>swwat@msgis-at.atlassian.net</w:t>
         </w:r>
       </w:hyperlink>
       <w:r>
@@ -5380,8 +5068,8 @@
     <w:p/>
     <w:p/>
     <w:sectPr>
-      <w:headerReference w:type="default" r:id="rId24"/>
-      <w:footerReference w:type="default" r:id="rId25"/>
+      <w:headerReference w:type="default" r:id="rId29"/>
+      <w:footerReference w:type="default" r:id="rId30"/>
       <w:pgSz w:w="11907" w:h="16840" w:code="9"/>
       <w:pgMar w:top="1134" w:right="1247" w:bottom="1134" w:left="1418" w:header="709" w:footer="709" w:gutter="0"/>
       <w:cols w:space="708"/>
@@ -5393,7 +5081,7 @@
 </file>
 
 <file path=word/endnotes.xml><?xml version="1.0" encoding="utf-8"?>
-<w:endnotes xmlns:wpc="http://schemas.microsoft.com/office/word/2010/wordprocessingCanvas" xmlns:cx="http://schemas.microsoft.com/office/drawing/2014/chartex" xmlns:cx1="http://schemas.microsoft.com/office/drawing/2015/9/8/chartex" xmlns:cx2="http://schemas.microsoft.com/office/drawing/2015/10/21/chartex" xmlns:cx3="http://schemas.microsoft.com/office/drawing/2016/5/9/chartex" xmlns:cx4="http://schemas.microsoft.com/office/drawing/2016/5/10/chartex" xmlns:cx5="http://schemas.microsoft.com/office/drawing/2016/5/11/chartex" xmlns:cx6="http://schemas.microsoft.com/office/drawing/2016/5/12/chartex" xmlns:cx7="http://schemas.microsoft.com/office/drawing/2016/5/13/chartex" xmlns:cx8="http://schemas.microsoft.com/office/drawing/2016/5/14/chartex" xmlns:mc="http://schemas.openxmlformats.org/markup-compatibility/2006" xmlns:aink="http://schemas.microsoft.com/office/drawing/2016/ink" xmlns:am3d="http://schemas.microsoft.com/office/drawing/2017/model3d" xmlns:o="urn:schemas-microsoft-com:office:office" xmlns:r="http://schemas.openxmlformats.org/officeDocument/2006/relationships" xmlns:m="http://schemas.openxmlformats.org/officeDocument/2006/math" xmlns:v="urn:schemas-microsoft-com:vml" xmlns:wp14="http://schemas.microsoft.com/office/word/2010/wordprocessingDrawing" xmlns:wp="http://schemas.openxmlformats.org/drawingml/2006/wordprocessingDrawing" xmlns:w10="urn:schemas-microsoft-com:office:word" xmlns:w="http://schemas.openxmlformats.org/wordprocessingml/2006/main" xmlns:w14="http://schemas.microsoft.com/office/word/2010/wordml" xmlns:w15="http://schemas.microsoft.com/office/word/2012/wordml" xmlns:w16cid="http://schemas.microsoft.com/office/word/2016/wordml/cid" xmlns:w16se="http://schemas.microsoft.com/office/word/2015/wordml/symex" xmlns:wpg="http://schemas.microsoft.com/office/word/2010/wordprocessingGroup" xmlns:wpi="http://schemas.microsoft.com/office/word/2010/wordprocessingInk" xmlns:wne="http://schemas.microsoft.com/office/word/2006/wordml" xmlns:wps="http://schemas.microsoft.com/office/word/2010/wordprocessingShape" mc:Ignorable="w14 w15 w16se w16cid wp14">
+<w:endnotes xmlns:wpc="http://schemas.microsoft.com/office/word/2010/wordprocessingCanvas" xmlns:cx="http://schemas.microsoft.com/office/drawing/2014/chartex" xmlns:cx1="http://schemas.microsoft.com/office/drawing/2015/9/8/chartex" xmlns:cx2="http://schemas.microsoft.com/office/drawing/2015/10/21/chartex" xmlns:cx3="http://schemas.microsoft.com/office/drawing/2016/5/9/chartex" xmlns:cx4="http://schemas.microsoft.com/office/drawing/2016/5/10/chartex" xmlns:cx5="http://schemas.microsoft.com/office/drawing/2016/5/11/chartex" xmlns:cx6="http://schemas.microsoft.com/office/drawing/2016/5/12/chartex" xmlns:cx7="http://schemas.microsoft.com/office/drawing/2016/5/13/chartex" xmlns:cx8="http://schemas.microsoft.com/office/drawing/2016/5/14/chartex" xmlns:mc="http://schemas.openxmlformats.org/markup-compatibility/2006" xmlns:aink="http://schemas.microsoft.com/office/drawing/2016/ink" xmlns:am3d="http://schemas.microsoft.com/office/drawing/2017/model3d" xmlns:o="urn:schemas-microsoft-com:office:office" xmlns:r="http://schemas.openxmlformats.org/officeDocument/2006/relationships" xmlns:m="http://schemas.openxmlformats.org/officeDocument/2006/math" xmlns:v="urn:schemas-microsoft-com:vml" xmlns:wp14="http://schemas.microsoft.com/office/word/2010/wordprocessingDrawing" xmlns:wp="http://schemas.openxmlformats.org/drawingml/2006/wordprocessingDrawing" xmlns:w10="urn:schemas-microsoft-com:office:word" xmlns:w="http://schemas.openxmlformats.org/wordprocessingml/2006/main" xmlns:w14="http://schemas.microsoft.com/office/word/2010/wordml" xmlns:w15="http://schemas.microsoft.com/office/word/2012/wordml" xmlns:w16cex="http://schemas.microsoft.com/office/word/2018/wordml/cex" xmlns:w16cid="http://schemas.microsoft.com/office/word/2016/wordml/cid" xmlns:w16="http://schemas.microsoft.com/office/word/2018/wordml" xmlns:w16se="http://schemas.microsoft.com/office/word/2015/wordml/symex" xmlns:wpg="http://schemas.microsoft.com/office/word/2010/wordprocessingGroup" xmlns:wpi="http://schemas.microsoft.com/office/word/2010/wordprocessingInk" xmlns:wne="http://schemas.microsoft.com/office/word/2006/wordml" xmlns:wps="http://schemas.microsoft.com/office/word/2010/wordprocessingShape" mc:Ignorable="w14 w15 w16se w16cid w16 w16cex wp14">
   <w:endnote w:type="separator" w:id="-1">
     <w:p>
       <w:r>
@@ -5419,7 +5107,7 @@
 </file>
 
 <file path=word/footer1.xml><?xml version="1.0" encoding="utf-8"?>
-<w:ftr xmlns:wpc="http://schemas.microsoft.com/office/word/2010/wordprocessingCanvas" xmlns:cx="http://schemas.microsoft.com/office/drawing/2014/chartex" xmlns:cx1="http://schemas.microsoft.com/office/drawing/2015/9/8/chartex" xmlns:cx2="http://schemas.microsoft.com/office/drawing/2015/10/21/chartex" xmlns:cx3="http://schemas.microsoft.com/office/drawing/2016/5/9/chartex" xmlns:cx4="http://schemas.microsoft.com/office/drawing/2016/5/10/chartex" xmlns:cx5="http://schemas.microsoft.com/office/drawing/2016/5/11/chartex" xmlns:cx6="http://schemas.microsoft.com/office/drawing/2016/5/12/chartex" xmlns:cx7="http://schemas.microsoft.com/office/drawing/2016/5/13/chartex" xmlns:cx8="http://schemas.microsoft.com/office/drawing/2016/5/14/chartex" xmlns:mc="http://schemas.openxmlformats.org/markup-compatibility/2006" xmlns:aink="http://schemas.microsoft.com/office/drawing/2016/ink" xmlns:am3d="http://schemas.microsoft.com/office/drawing/2017/model3d" xmlns:o="urn:schemas-microsoft-com:office:office" xmlns:r="http://schemas.openxmlformats.org/officeDocument/2006/relationships" xmlns:m="http://schemas.openxmlformats.org/officeDocument/2006/math" xmlns:v="urn:schemas-microsoft-com:vml" xmlns:wp14="http://schemas.microsoft.com/office/word/2010/wordprocessingDrawing" xmlns:wp="http://schemas.openxmlformats.org/drawingml/2006/wordprocessingDrawing" xmlns:w10="urn:schemas-microsoft-com:office:word" xmlns:w="http://schemas.openxmlformats.org/wordprocessingml/2006/main" xmlns:w14="http://schemas.microsoft.com/office/word/2010/wordml" xmlns:w15="http://schemas.microsoft.com/office/word/2012/wordml" xmlns:w16cid="http://schemas.microsoft.com/office/word/2016/wordml/cid" xmlns:w16se="http://schemas.microsoft.com/office/word/2015/wordml/symex" xmlns:wpg="http://schemas.microsoft.com/office/word/2010/wordprocessingGroup" xmlns:wpi="http://schemas.microsoft.com/office/word/2010/wordprocessingInk" xmlns:wne="http://schemas.microsoft.com/office/word/2006/wordml" xmlns:wps="http://schemas.microsoft.com/office/word/2010/wordprocessingShape" mc:Ignorable="w14 w15 w16se w16cid wp14">
+<w:ftr xmlns:wpc="http://schemas.microsoft.com/office/word/2010/wordprocessingCanvas" xmlns:cx="http://schemas.microsoft.com/office/drawing/2014/chartex" xmlns:cx1="http://schemas.microsoft.com/office/drawing/2015/9/8/chartex" xmlns:cx2="http://schemas.microsoft.com/office/drawing/2015/10/21/chartex" xmlns:cx3="http://schemas.microsoft.com/office/drawing/2016/5/9/chartex" xmlns:cx4="http://schemas.microsoft.com/office/drawing/2016/5/10/chartex" xmlns:cx5="http://schemas.microsoft.com/office/drawing/2016/5/11/chartex" xmlns:cx6="http://schemas.microsoft.com/office/drawing/2016/5/12/chartex" xmlns:cx7="http://schemas.microsoft.com/office/drawing/2016/5/13/chartex" xmlns:cx8="http://schemas.microsoft.com/office/drawing/2016/5/14/chartex" xmlns:mc="http://schemas.openxmlformats.org/markup-compatibility/2006" xmlns:aink="http://schemas.microsoft.com/office/drawing/2016/ink" xmlns:am3d="http://schemas.microsoft.com/office/drawing/2017/model3d" xmlns:o="urn:schemas-microsoft-com:office:office" xmlns:r="http://schemas.openxmlformats.org/officeDocument/2006/relationships" xmlns:m="http://schemas.openxmlformats.org/officeDocument/2006/math" xmlns:v="urn:schemas-microsoft-com:vml" xmlns:wp14="http://schemas.microsoft.com/office/word/2010/wordprocessingDrawing" xmlns:wp="http://schemas.openxmlformats.org/drawingml/2006/wordprocessingDrawing" xmlns:w10="urn:schemas-microsoft-com:office:word" xmlns:w="http://schemas.openxmlformats.org/wordprocessingml/2006/main" xmlns:w14="http://schemas.microsoft.com/office/word/2010/wordml" xmlns:w15="http://schemas.microsoft.com/office/word/2012/wordml" xmlns:w16cex="http://schemas.microsoft.com/office/word/2018/wordml/cex" xmlns:w16cid="http://schemas.microsoft.com/office/word/2016/wordml/cid" xmlns:w16="http://schemas.microsoft.com/office/word/2018/wordml" xmlns:w16se="http://schemas.microsoft.com/office/word/2015/wordml/symex" xmlns:wpg="http://schemas.microsoft.com/office/word/2010/wordprocessingGroup" xmlns:wpi="http://schemas.microsoft.com/office/word/2010/wordprocessingInk" xmlns:wne="http://schemas.microsoft.com/office/word/2006/wordml" xmlns:wps="http://schemas.microsoft.com/office/word/2010/wordprocessingShape" mc:Ignorable="w14 w15 w16se w16cid w16 w16cex wp14">
   <w:p>
     <w:pPr>
       <w:pStyle w:val="Fuzeile"/>
@@ -5576,7 +5264,7 @@
 </file>
 
 <file path=word/footnotes.xml><?xml version="1.0" encoding="utf-8"?>
-<w:footnotes xmlns:wpc="http://schemas.microsoft.com/office/word/2010/wordprocessingCanvas" xmlns:cx="http://schemas.microsoft.com/office/drawing/2014/chartex" xmlns:cx1="http://schemas.microsoft.com/office/drawing/2015/9/8/chartex" xmlns:cx2="http://schemas.microsoft.com/office/drawing/2015/10/21/chartex" xmlns:cx3="http://schemas.microsoft.com/office/drawing/2016/5/9/chartex" xmlns:cx4="http://schemas.microsoft.com/office/drawing/2016/5/10/chartex" xmlns:cx5="http://schemas.microsoft.com/office/drawing/2016/5/11/chartex" xmlns:cx6="http://schemas.microsoft.com/office/drawing/2016/5/12/chartex" xmlns:cx7="http://schemas.microsoft.com/office/drawing/2016/5/13/chartex" xmlns:cx8="http://schemas.microsoft.com/office/drawing/2016/5/14/chartex" xmlns:mc="http://schemas.openxmlformats.org/markup-compatibility/2006" xmlns:aink="http://schemas.microsoft.com/office/drawing/2016/ink" xmlns:am3d="http://schemas.microsoft.com/office/drawing/2017/model3d" xmlns:o="urn:schemas-microsoft-com:office:office" xmlns:r="http://schemas.openxmlformats.org/officeDocument/2006/relationships" xmlns:m="http://schemas.openxmlformats.org/officeDocument/2006/math" xmlns:v="urn:schemas-microsoft-com:vml" xmlns:wp14="http://schemas.microsoft.com/office/word/2010/wordprocessingDrawing" xmlns:wp="http://schemas.openxmlformats.org/drawingml/2006/wordprocessingDrawing" xmlns:w10="urn:schemas-microsoft-com:office:word" xmlns:w="http://schemas.openxmlformats.org/wordprocessingml/2006/main" xmlns:w14="http://schemas.microsoft.com/office/word/2010/wordml" xmlns:w15="http://schemas.microsoft.com/office/word/2012/wordml" xmlns:w16cid="http://schemas.microsoft.com/office/word/2016/wordml/cid" xmlns:w16se="http://schemas.microsoft.com/office/word/2015/wordml/symex" xmlns:wpg="http://schemas.microsoft.com/office/word/2010/wordprocessingGroup" xmlns:wpi="http://schemas.microsoft.com/office/word/2010/wordprocessingInk" xmlns:wne="http://schemas.microsoft.com/office/word/2006/wordml" xmlns:wps="http://schemas.microsoft.com/office/word/2010/wordprocessingShape" mc:Ignorable="w14 w15 w16se w16cid wp14">
+<w:footnotes xmlns:wpc="http://schemas.microsoft.com/office/word/2010/wordprocessingCanvas" xmlns:cx="http://schemas.microsoft.com/office/drawing/2014/chartex" xmlns:cx1="http://schemas.microsoft.com/office/drawing/2015/9/8/chartex" xmlns:cx2="http://schemas.microsoft.com/office/drawing/2015/10/21/chartex" xmlns:cx3="http://schemas.microsoft.com/office/drawing/2016/5/9/chartex" xmlns:cx4="http://schemas.microsoft.com/office/drawing/2016/5/10/chartex" xmlns:cx5="http://schemas.microsoft.com/office/drawing/2016/5/11/chartex" xmlns:cx6="http://schemas.microsoft.com/office/drawing/2016/5/12/chartex" xmlns:cx7="http://schemas.microsoft.com/office/drawing/2016/5/13/chartex" xmlns:cx8="http://schemas.microsoft.com/office/drawing/2016/5/14/chartex" xmlns:mc="http://schemas.openxmlformats.org/markup-compatibility/2006" xmlns:aink="http://schemas.microsoft.com/office/drawing/2016/ink" xmlns:am3d="http://schemas.microsoft.com/office/drawing/2017/model3d" xmlns:o="urn:schemas-microsoft-com:office:office" xmlns:r="http://schemas.openxmlformats.org/officeDocument/2006/relationships" xmlns:m="http://schemas.openxmlformats.org/officeDocument/2006/math" xmlns:v="urn:schemas-microsoft-com:vml" xmlns:wp14="http://schemas.microsoft.com/office/word/2010/wordprocessingDrawing" xmlns:wp="http://schemas.openxmlformats.org/drawingml/2006/wordprocessingDrawing" xmlns:w10="urn:schemas-microsoft-com:office:word" xmlns:w="http://schemas.openxmlformats.org/wordprocessingml/2006/main" xmlns:w14="http://schemas.microsoft.com/office/word/2010/wordml" xmlns:w15="http://schemas.microsoft.com/office/word/2012/wordml" xmlns:w16cex="http://schemas.microsoft.com/office/word/2018/wordml/cex" xmlns:w16cid="http://schemas.microsoft.com/office/word/2016/wordml/cid" xmlns:w16="http://schemas.microsoft.com/office/word/2018/wordml" xmlns:w16se="http://schemas.microsoft.com/office/word/2015/wordml/symex" xmlns:wpg="http://schemas.microsoft.com/office/word/2010/wordprocessingGroup" xmlns:wpi="http://schemas.microsoft.com/office/word/2010/wordprocessingInk" xmlns:wne="http://schemas.microsoft.com/office/word/2006/wordml" xmlns:wps="http://schemas.microsoft.com/office/word/2010/wordprocessingShape" mc:Ignorable="w14 w15 w16se w16cid w16 w16cex wp14">
   <w:footnote w:type="separator" w:id="-1">
     <w:p>
       <w:r>
@@ -5630,31 +5318,7 @@
         <w:rPr>
           <w:sz w:val="18"/>
         </w:rPr>
-        <w:t xml:space="preserve">: Digitale Datenanforderungen zur Hochwasserfachdatenbank, Teil II Gefahrenzonenplanungen nach TRL-GZP 2016 gem. § 42a WRG u. WRG-GZPV 2014 (Fassung </w:t>
-      </w:r>
-      <w:r>
-        <w:rPr>
-          <w:sz w:val="18"/>
-        </w:rPr>
-        <w:t>März</w:t>
-      </w:r>
-      <w:r>
-        <w:rPr>
-          <w:sz w:val="18"/>
-        </w:rPr>
-        <w:t xml:space="preserve"> 201</w:t>
-      </w:r>
-      <w:r>
-        <w:rPr>
-          <w:sz w:val="18"/>
-        </w:rPr>
-        <w:t>9</w:t>
-      </w:r>
-      <w:r>
-        <w:rPr>
-          <w:sz w:val="18"/>
-        </w:rPr>
-        <w:t xml:space="preserve">, </w:t>
+        <w:t>: Digitale Datenanforderungen zur Hochwasserfachdatenbank, Teil II Gefahrenzonenplanungen nach TRL-GZP 2016 gem. § 42a WRG u. WRG-GZPV 2014 (</w:t>
       </w:r>
       <w:hyperlink r:id="rId1" w:history="1">
         <w:r>
@@ -5662,14 +5326,7 @@
             <w:rStyle w:val="Hyperlink"/>
             <w:sz w:val="18"/>
           </w:rPr>
-          <w:t>SWW W</w:t>
-        </w:r>
-        <w:r>
-          <w:rPr>
-            <w:rStyle w:val="Hyperlink"/>
-            <w:sz w:val="18"/>
-          </w:rPr>
-          <w:t>ebseite</w:t>
+          <w:t>SWW Webseite</w:t>
         </w:r>
       </w:hyperlink>
       <w:r>
@@ -5698,31 +5355,16 @@
         <w:rPr>
           <w:sz w:val="18"/>
         </w:rPr>
-        <w:t>Bei Bedarf einer GTO</w:t>
+        <w:t xml:space="preserve">Bei Bedarf einer GTO </w:t>
       </w:r>
       <w:r>
         <w:rPr>
           <w:sz w:val="18"/>
         </w:rPr>
-        <w:t xml:space="preserve"> </w:t>
-      </w:r>
-      <w:r>
-        <w:rPr>
-          <w:sz w:val="18"/>
-        </w:rPr>
-        <w:t xml:space="preserve">Extension für 10.3 oder 10.5 wenden Sie sich bitte an </w:t>
-      </w:r>
-      <w:r>
-        <w:rPr>
-          <w:sz w:val="18"/>
-        </w:rPr>
-        <w:t>die im Kontakt angeführte Emailadresse</w:t>
-      </w:r>
-      <w:r>
-        <w:t>.</w:t>
-      </w:r>
-      <w:r>
-        <w:t xml:space="preserve"> </w:t>
+        <w:t>Extension für 10.3 oder 10.5 wenden Sie sich bitte an die im Kontakt angeführte Emailadresse</w:t>
+      </w:r>
+      <w:r>
+        <w:t xml:space="preserve">. </w:t>
       </w:r>
     </w:p>
   </w:footnote>
@@ -5730,7 +5372,7 @@
 </file>
 
 <file path=word/header1.xml><?xml version="1.0" encoding="utf-8"?>
-<w:hdr xmlns:wpc="http://schemas.microsoft.com/office/word/2010/wordprocessingCanvas" xmlns:cx="http://schemas.microsoft.com/office/drawing/2014/chartex" xmlns:cx1="http://schemas.microsoft.com/office/drawing/2015/9/8/chartex" xmlns:cx2="http://schemas.microsoft.com/office/drawing/2015/10/21/chartex" xmlns:cx3="http://schemas.microsoft.com/office/drawing/2016/5/9/chartex" xmlns:cx4="http://schemas.microsoft.com/office/drawing/2016/5/10/chartex" xmlns:cx5="http://schemas.microsoft.com/office/drawing/2016/5/11/chartex" xmlns:cx6="http://schemas.microsoft.com/office/drawing/2016/5/12/chartex" xmlns:cx7="http://schemas.microsoft.com/office/drawing/2016/5/13/chartex" xmlns:cx8="http://schemas.microsoft.com/office/drawing/2016/5/14/chartex" xmlns:mc="http://schemas.openxmlformats.org/markup-compatibility/2006" xmlns:aink="http://schemas.microsoft.com/office/drawing/2016/ink" xmlns:am3d="http://schemas.microsoft.com/office/drawing/2017/model3d" xmlns:o="urn:schemas-microsoft-com:office:office" xmlns:r="http://schemas.openxmlformats.org/officeDocument/2006/relationships" xmlns:m="http://schemas.openxmlformats.org/officeDocument/2006/math" xmlns:v="urn:schemas-microsoft-com:vml" xmlns:wp14="http://schemas.microsoft.com/office/word/2010/wordprocessingDrawing" xmlns:wp="http://schemas.openxmlformats.org/drawingml/2006/wordprocessingDrawing" xmlns:w10="urn:schemas-microsoft-com:office:word" xmlns:w="http://schemas.openxmlformats.org/wordprocessingml/2006/main" xmlns:w14="http://schemas.microsoft.com/office/word/2010/wordml" xmlns:w15="http://schemas.microsoft.com/office/word/2012/wordml" xmlns:w16cid="http://schemas.microsoft.com/office/word/2016/wordml/cid" xmlns:w16se="http://schemas.microsoft.com/office/word/2015/wordml/symex" xmlns:wpg="http://schemas.microsoft.com/office/word/2010/wordprocessingGroup" xmlns:wpi="http://schemas.microsoft.com/office/word/2010/wordprocessingInk" xmlns:wne="http://schemas.microsoft.com/office/word/2006/wordml" xmlns:wps="http://schemas.microsoft.com/office/word/2010/wordprocessingShape" mc:Ignorable="w14 w15 w16se w16cid wp14">
+<w:hdr xmlns:wpc="http://schemas.microsoft.com/office/word/2010/wordprocessingCanvas" xmlns:cx="http://schemas.microsoft.com/office/drawing/2014/chartex" xmlns:cx1="http://schemas.microsoft.com/office/drawing/2015/9/8/chartex" xmlns:cx2="http://schemas.microsoft.com/office/drawing/2015/10/21/chartex" xmlns:cx3="http://schemas.microsoft.com/office/drawing/2016/5/9/chartex" xmlns:cx4="http://schemas.microsoft.com/office/drawing/2016/5/10/chartex" xmlns:cx5="http://schemas.microsoft.com/office/drawing/2016/5/11/chartex" xmlns:cx6="http://schemas.microsoft.com/office/drawing/2016/5/12/chartex" xmlns:cx7="http://schemas.microsoft.com/office/drawing/2016/5/13/chartex" xmlns:cx8="http://schemas.microsoft.com/office/drawing/2016/5/14/chartex" xmlns:mc="http://schemas.openxmlformats.org/markup-compatibility/2006" xmlns:aink="http://schemas.microsoft.com/office/drawing/2016/ink" xmlns:am3d="http://schemas.microsoft.com/office/drawing/2017/model3d" xmlns:o="urn:schemas-microsoft-com:office:office" xmlns:r="http://schemas.openxmlformats.org/officeDocument/2006/relationships" xmlns:m="http://schemas.openxmlformats.org/officeDocument/2006/math" xmlns:v="urn:schemas-microsoft-com:vml" xmlns:wp14="http://schemas.microsoft.com/office/word/2010/wordprocessingDrawing" xmlns:wp="http://schemas.openxmlformats.org/drawingml/2006/wordprocessingDrawing" xmlns:w10="urn:schemas-microsoft-com:office:word" xmlns:w="http://schemas.openxmlformats.org/wordprocessingml/2006/main" xmlns:w14="http://schemas.microsoft.com/office/word/2010/wordml" xmlns:w15="http://schemas.microsoft.com/office/word/2012/wordml" xmlns:w16cex="http://schemas.microsoft.com/office/word/2018/wordml/cex" xmlns:w16cid="http://schemas.microsoft.com/office/word/2016/wordml/cid" xmlns:w16="http://schemas.microsoft.com/office/word/2018/wordml" xmlns:w16se="http://schemas.microsoft.com/office/word/2015/wordml/symex" xmlns:wpg="http://schemas.microsoft.com/office/word/2010/wordprocessingGroup" xmlns:wpi="http://schemas.microsoft.com/office/word/2010/wordprocessingInk" xmlns:wne="http://schemas.microsoft.com/office/word/2006/wordml" xmlns:wps="http://schemas.microsoft.com/office/word/2010/wordprocessingShape" mc:Ignorable="w14 w15 w16se w16cid w16 w16cex wp14">
   <w:p>
     <w:pPr>
       <w:pStyle w:val="Kopfzeile"/>
@@ -5807,7 +5449,7 @@
 </file>
 
 <file path=word/numbering.xml><?xml version="1.0" encoding="utf-8"?>
-<w:numbering xmlns:wpc="http://schemas.microsoft.com/office/word/2010/wordprocessingCanvas" xmlns:cx="http://schemas.microsoft.com/office/drawing/2014/chartex" xmlns:cx1="http://schemas.microsoft.com/office/drawing/2015/9/8/chartex" xmlns:cx2="http://schemas.microsoft.com/office/drawing/2015/10/21/chartex" xmlns:cx3="http://schemas.microsoft.com/office/drawing/2016/5/9/chartex" xmlns:cx4="http://schemas.microsoft.com/office/drawing/2016/5/10/chartex" xmlns:cx5="http://schemas.microsoft.com/office/drawing/2016/5/11/chartex" xmlns:cx6="http://schemas.microsoft.com/office/drawing/2016/5/12/chartex" xmlns:cx7="http://schemas.microsoft.com/office/drawing/2016/5/13/chartex" xmlns:cx8="http://schemas.microsoft.com/office/drawing/2016/5/14/chartex" xmlns:mc="http://schemas.openxmlformats.org/markup-compatibility/2006" xmlns:aink="http://schemas.microsoft.com/office/drawing/2016/ink" xmlns:am3d="http://schemas.microsoft.com/office/drawing/2017/model3d" xmlns:o="urn:schemas-microsoft-com:office:office" xmlns:r="http://schemas.openxmlformats.org/officeDocument/2006/relationships" xmlns:m="http://schemas.openxmlformats.org/officeDocument/2006/math" xmlns:v="urn:schemas-microsoft-com:vml" xmlns:wp14="http://schemas.microsoft.com/office/word/2010/wordprocessingDrawing" xmlns:wp="http://schemas.openxmlformats.org/drawingml/2006/wordprocessingDrawing" xmlns:w10="urn:schemas-microsoft-com:office:word" xmlns:w="http://schemas.openxmlformats.org/wordprocessingml/2006/main" xmlns:w14="http://schemas.microsoft.com/office/word/2010/wordml" xmlns:w15="http://schemas.microsoft.com/office/word/2012/wordml" xmlns:w16cid="http://schemas.microsoft.com/office/word/2016/wordml/cid" xmlns:w16se="http://schemas.microsoft.com/office/word/2015/wordml/symex" xmlns:wpg="http://schemas.microsoft.com/office/word/2010/wordprocessingGroup" xmlns:wpi="http://schemas.microsoft.com/office/word/2010/wordprocessingInk" xmlns:wne="http://schemas.microsoft.com/office/word/2006/wordml" xmlns:wps="http://schemas.microsoft.com/office/word/2010/wordprocessingShape" mc:Ignorable="w14 w15 w16se w16cid wp14">
+<w:numbering xmlns:wpc="http://schemas.microsoft.com/office/word/2010/wordprocessingCanvas" xmlns:cx="http://schemas.microsoft.com/office/drawing/2014/chartex" xmlns:cx1="http://schemas.microsoft.com/office/drawing/2015/9/8/chartex" xmlns:cx2="http://schemas.microsoft.com/office/drawing/2015/10/21/chartex" xmlns:cx3="http://schemas.microsoft.com/office/drawing/2016/5/9/chartex" xmlns:cx4="http://schemas.microsoft.com/office/drawing/2016/5/10/chartex" xmlns:cx5="http://schemas.microsoft.com/office/drawing/2016/5/11/chartex" xmlns:cx6="http://schemas.microsoft.com/office/drawing/2016/5/12/chartex" xmlns:cx7="http://schemas.microsoft.com/office/drawing/2016/5/13/chartex" xmlns:cx8="http://schemas.microsoft.com/office/drawing/2016/5/14/chartex" xmlns:mc="http://schemas.openxmlformats.org/markup-compatibility/2006" xmlns:aink="http://schemas.microsoft.com/office/drawing/2016/ink" xmlns:am3d="http://schemas.microsoft.com/office/drawing/2017/model3d" xmlns:o="urn:schemas-microsoft-com:office:office" xmlns:r="http://schemas.openxmlformats.org/officeDocument/2006/relationships" xmlns:m="http://schemas.openxmlformats.org/officeDocument/2006/math" xmlns:v="urn:schemas-microsoft-com:vml" xmlns:wp14="http://schemas.microsoft.com/office/word/2010/wordprocessingDrawing" xmlns:wp="http://schemas.openxmlformats.org/drawingml/2006/wordprocessingDrawing" xmlns:w10="urn:schemas-microsoft-com:office:word" xmlns:w="http://schemas.openxmlformats.org/wordprocessingml/2006/main" xmlns:w14="http://schemas.microsoft.com/office/word/2010/wordml" xmlns:w15="http://schemas.microsoft.com/office/word/2012/wordml" xmlns:w16cex="http://schemas.microsoft.com/office/word/2018/wordml/cex" xmlns:w16cid="http://schemas.microsoft.com/office/word/2016/wordml/cid" xmlns:w16="http://schemas.microsoft.com/office/word/2018/wordml" xmlns:w16se="http://schemas.microsoft.com/office/word/2015/wordml/symex" xmlns:wpg="http://schemas.microsoft.com/office/word/2010/wordprocessingGroup" xmlns:wpi="http://schemas.microsoft.com/office/word/2010/wordprocessingInk" xmlns:wne="http://schemas.microsoft.com/office/word/2006/wordml" xmlns:wps="http://schemas.microsoft.com/office/word/2010/wordprocessingShape" mc:Ignorable="w14 w15 w16se w16cid w16 w16cex wp14">
   <w:abstractNum w:abstractNumId="0" w15:restartNumberingAfterBreak="0">
     <w:nsid w:val="FFFFFF82"/>
     <w:multiLevelType w:val="singleLevel"/>
@@ -9069,7 +8711,7 @@
 </file>
 
 <file path=word/styles.xml><?xml version="1.0" encoding="utf-8"?>
-<w:styles xmlns:mc="http://schemas.openxmlformats.org/markup-compatibility/2006" xmlns:r="http://schemas.openxmlformats.org/officeDocument/2006/relationships" xmlns:w="http://schemas.openxmlformats.org/wordprocessingml/2006/main" xmlns:w14="http://schemas.microsoft.com/office/word/2010/wordml" xmlns:w15="http://schemas.microsoft.com/office/word/2012/wordml" xmlns:w16cid="http://schemas.microsoft.com/office/word/2016/wordml/cid" xmlns:w16se="http://schemas.microsoft.com/office/word/2015/wordml/symex" mc:Ignorable="w14 w15 w16se w16cid">
+<w:styles xmlns:mc="http://schemas.openxmlformats.org/markup-compatibility/2006" xmlns:r="http://schemas.openxmlformats.org/officeDocument/2006/relationships" xmlns:w="http://schemas.openxmlformats.org/wordprocessingml/2006/main" xmlns:w14="http://schemas.microsoft.com/office/word/2010/wordml" xmlns:w15="http://schemas.microsoft.com/office/word/2012/wordml" xmlns:w16cex="http://schemas.microsoft.com/office/word/2018/wordml/cex" xmlns:w16cid="http://schemas.microsoft.com/office/word/2016/wordml/cid" xmlns:w16="http://schemas.microsoft.com/office/word/2018/wordml" xmlns:w16se="http://schemas.microsoft.com/office/word/2015/wordml/symex" mc:Ignorable="w14 w15 w16se w16cid w16 w16cex">
   <w:docDefaults>
     <w:rPrDefault>
       <w:rPr>
@@ -10682,7 +10324,7 @@
 </file>
 
 <file path=customXml/itemProps4.xml><?xml version="1.0" encoding="utf-8"?>
-<ds:datastoreItem xmlns:ds="http://schemas.openxmlformats.org/officeDocument/2006/customXml" ds:itemID="{7F929FB0-B3BF-409E-B5E8-DC76A79CE5D2}">
+<ds:datastoreItem xmlns:ds="http://schemas.openxmlformats.org/officeDocument/2006/customXml" ds:itemID="{111B72E1-2B6D-4213-A8BB-7E52E3C961D5}">
   <ds:schemaRefs>
     <ds:schemaRef ds:uri="http://schemas.openxmlformats.org/officeDocument/2006/bibliography"/>
   </ds:schemaRefs>

</xml_diff>